<commit_message>
Refined search terms for nasal and dermal searches
</commit_message>
<xml_diff>
--- a/dermal_data/template.docx
+++ b/dermal_data/template.docx
@@ -1,6 +1,6 @@
 
 <file path=word/document.xml><?xml version="1.0" encoding="utf-8"?>
-<w:document xmlns:wpc="http://schemas.microsoft.com/office/word/2010/wordprocessingCanvas" xmlns:cx="http://schemas.microsoft.com/office/drawing/2014/chartex" xmlns:cx1="http://schemas.microsoft.com/office/drawing/2015/9/8/chartex" xmlns:cx2="http://schemas.microsoft.com/office/drawing/2015/10/21/chartex" xmlns:cx3="http://schemas.microsoft.com/office/drawing/2016/5/9/chartex" xmlns:cx4="http://schemas.microsoft.com/office/drawing/2016/5/10/chartex" xmlns:cx5="http://schemas.microsoft.com/office/drawing/2016/5/11/chartex" xmlns:cx6="http://schemas.microsoft.com/office/drawing/2016/5/12/chartex" xmlns:cx7="http://schemas.microsoft.com/office/drawing/2016/5/13/chartex" xmlns:cx8="http://schemas.microsoft.com/office/drawing/2016/5/14/chartex" xmlns:mc="http://schemas.openxmlformats.org/markup-compatibility/2006" xmlns:aink="http://schemas.microsoft.com/office/drawing/2016/ink" xmlns:am3d="http://schemas.microsoft.com/office/drawing/2017/model3d" xmlns:o="urn:schemas-microsoft-com:office:office" xmlns:oel="http://schemas.microsoft.com/office/2019/extlst" xmlns:r="http://schemas.openxmlformats.org/officeDocument/2006/relationships" xmlns:m="http://schemas.openxmlformats.org/officeDocument/2006/math" xmlns:v="urn:schemas-microsoft-com:vml" xmlns:wp14="http://schemas.microsoft.com/office/word/2010/wordprocessingDrawing" xmlns:wp="http://schemas.openxmlformats.org/drawingml/2006/wordprocessingDrawing" xmlns:w10="urn:schemas-microsoft-com:office:word" xmlns:w="http://schemas.openxmlformats.org/wordprocessingml/2006/main" xmlns:w14="http://schemas.microsoft.com/office/word/2010/wordml" xmlns:w15="http://schemas.microsoft.com/office/word/2012/wordml" xmlns:w16cex="http://schemas.microsoft.com/office/word/2018/wordml/cex" xmlns:w16cid="http://schemas.microsoft.com/office/word/2016/wordml/cid" xmlns:w16="http://schemas.microsoft.com/office/word/2018/wordml" xmlns:w16sdtdh="http://schemas.microsoft.com/office/word/2020/wordml/sdtdatahash" xmlns:w16se="http://schemas.microsoft.com/office/word/2015/wordml/symex" xmlns:wpg="http://schemas.microsoft.com/office/word/2010/wordprocessingGroup" xmlns:wpi="http://schemas.microsoft.com/office/word/2010/wordprocessingInk" xmlns:wne="http://schemas.microsoft.com/office/word/2006/wordml" xmlns:wps="http://schemas.microsoft.com/office/word/2010/wordprocessingShape" mc:Ignorable="w14 w15 w16se w16cid w16 w16cex w16sdtdh wp14">
+<w:document xmlns:wpc="http://schemas.microsoft.com/office/word/2010/wordprocessingCanvas" xmlns:cx="http://schemas.microsoft.com/office/drawing/2014/chartex" xmlns:cx1="http://schemas.microsoft.com/office/drawing/2015/9/8/chartex" xmlns:cx2="http://schemas.microsoft.com/office/drawing/2015/10/21/chartex" xmlns:cx3="http://schemas.microsoft.com/office/drawing/2016/5/9/chartex" xmlns:cx4="http://schemas.microsoft.com/office/drawing/2016/5/10/chartex" xmlns:cx5="http://schemas.microsoft.com/office/drawing/2016/5/11/chartex" xmlns:cx6="http://schemas.microsoft.com/office/drawing/2016/5/12/chartex" xmlns:cx7="http://schemas.microsoft.com/office/drawing/2016/5/13/chartex" xmlns:cx8="http://schemas.microsoft.com/office/drawing/2016/5/14/chartex" xmlns:mc="http://schemas.openxmlformats.org/markup-compatibility/2006" xmlns:aink="http://schemas.microsoft.com/office/drawing/2016/ink" xmlns:am3d="http://schemas.microsoft.com/office/drawing/2017/model3d" xmlns:o="urn:schemas-microsoft-com:office:office" xmlns:oel="http://schemas.microsoft.com/office/2019/extlst" xmlns:r="http://schemas.openxmlformats.org/officeDocument/2006/relationships" xmlns:m="http://schemas.openxmlformats.org/officeDocument/2006/math" xmlns:v="urn:schemas-microsoft-com:vml" xmlns:wp14="http://schemas.microsoft.com/office/word/2010/wordprocessingDrawing" xmlns:wp="http://schemas.openxmlformats.org/drawingml/2006/wordprocessingDrawing" xmlns:w10="urn:schemas-microsoft-com:office:word" xmlns:w="http://schemas.openxmlformats.org/wordprocessingml/2006/main" xmlns:w14="http://schemas.microsoft.com/office/word/2010/wordml" xmlns:w15="http://schemas.microsoft.com/office/word/2012/wordml" xmlns:w16cex="http://schemas.microsoft.com/office/word/2018/wordml/cex" xmlns:w16cid="http://schemas.microsoft.com/office/word/2016/wordml/cid" xmlns:w16="http://schemas.microsoft.com/office/word/2018/wordml" xmlns:w16du="http://schemas.microsoft.com/office/word/2023/wordml/word16du" xmlns:w16sdtdh="http://schemas.microsoft.com/office/word/2020/wordml/sdtdatahash" xmlns:w16se="http://schemas.microsoft.com/office/word/2015/wordml/symex" xmlns:wpg="http://schemas.microsoft.com/office/word/2010/wordprocessingGroup" xmlns:wpi="http://schemas.microsoft.com/office/word/2010/wordprocessingInk" xmlns:wne="http://schemas.microsoft.com/office/word/2006/wordml" xmlns:wps="http://schemas.microsoft.com/office/word/2010/wordprocessingShape" mc:Ignorable="w14 w15 w16se w16cid w16 w16cex w16sdtdh w16du wp14">
   <w:body>
     <w:p>
       <w:pPr>
@@ -127,7 +127,7 @@
       <w:pPr>
         <w:pStyle w:val="TOC1"/>
         <w:tabs>
-          <w:tab w:val="right" w:leader="dot" w:pos="9736"/>
+          <w:tab w:val="right" w:leader="dot" w:pos="10456"/>
         </w:tabs>
         <w:rPr>
           <w:rFonts w:asciiTheme="minorHAnsi" w:eastAsiaTheme="minorEastAsia" w:hAnsiTheme="minorHAnsi"/>
@@ -150,7 +150,7 @@
       <w:r>
         <w:fldChar w:fldCharType="separate"/>
       </w:r>
-      <w:hyperlink w:anchor="_Toc147397870" w:history="1">
+      <w:hyperlink w:anchor="_Toc163992178" w:history="1">
         <w:r>
           <w:rPr>
             <w:rStyle w:val="Hyperlink"/>
@@ -177,7 +177,7 @@
             <w:noProof/>
             <w:webHidden/>
           </w:rPr>
-          <w:instrText xml:space="preserve"> PAGEREF _Toc147397870 \h </w:instrText>
+          <w:instrText xml:space="preserve"> PAGEREF _Toc163992178 \h </w:instrText>
         </w:r>
         <w:r>
           <w:rPr>
@@ -212,7 +212,7 @@
       <w:pPr>
         <w:pStyle w:val="TOC1"/>
         <w:tabs>
-          <w:tab w:val="right" w:leader="dot" w:pos="9736"/>
+          <w:tab w:val="right" w:leader="dot" w:pos="10456"/>
         </w:tabs>
         <w:rPr>
           <w:rFonts w:asciiTheme="minorHAnsi" w:eastAsiaTheme="minorEastAsia" w:hAnsiTheme="minorHAnsi"/>
@@ -226,7 +226,7 @@
           <w14:ligatures w14:val="standardContextual"/>
         </w:rPr>
       </w:pPr>
-      <w:hyperlink w:anchor="_Toc147397871" w:history="1">
+      <w:hyperlink w:anchor="_Toc163992179" w:history="1">
         <w:r>
           <w:rPr>
             <w:rStyle w:val="Hyperlink"/>
@@ -253,7 +253,7 @@
             <w:noProof/>
             <w:webHidden/>
           </w:rPr>
-          <w:instrText xml:space="preserve"> PAGEREF _Toc147397871 \h </w:instrText>
+          <w:instrText xml:space="preserve"> PAGEREF _Toc163992179 \h </w:instrText>
         </w:r>
         <w:r>
           <w:rPr>
@@ -288,7 +288,7 @@
       <w:pPr>
         <w:pStyle w:val="TOC1"/>
         <w:tabs>
-          <w:tab w:val="right" w:leader="dot" w:pos="9736"/>
+          <w:tab w:val="right" w:leader="dot" w:pos="10456"/>
         </w:tabs>
         <w:rPr>
           <w:rFonts w:asciiTheme="minorHAnsi" w:eastAsiaTheme="minorEastAsia" w:hAnsiTheme="minorHAnsi"/>
@@ -302,7 +302,7 @@
           <w14:ligatures w14:val="standardContextual"/>
         </w:rPr>
       </w:pPr>
-      <w:hyperlink w:anchor="_Toc147397872" w:history="1">
+      <w:hyperlink w:anchor="_Toc163992180" w:history="1">
         <w:r>
           <w:rPr>
             <w:rStyle w:val="Hyperlink"/>
@@ -329,7 +329,7 @@
             <w:noProof/>
             <w:webHidden/>
           </w:rPr>
-          <w:instrText xml:space="preserve"> PAGEREF _Toc147397872 \h </w:instrText>
+          <w:instrText xml:space="preserve"> PAGEREF _Toc163992180 \h </w:instrText>
         </w:r>
         <w:r>
           <w:rPr>
@@ -364,7 +364,7 @@
       <w:pPr>
         <w:pStyle w:val="TOC1"/>
         <w:tabs>
-          <w:tab w:val="right" w:leader="dot" w:pos="9736"/>
+          <w:tab w:val="right" w:leader="dot" w:pos="10456"/>
         </w:tabs>
         <w:rPr>
           <w:rFonts w:asciiTheme="minorHAnsi" w:eastAsiaTheme="minorEastAsia" w:hAnsiTheme="minorHAnsi"/>
@@ -378,7 +378,7 @@
           <w14:ligatures w14:val="standardContextual"/>
         </w:rPr>
       </w:pPr>
-      <w:hyperlink w:anchor="_Toc147397873" w:history="1">
+      <w:hyperlink w:anchor="_Toc163992181" w:history="1">
         <w:r>
           <w:rPr>
             <w:rStyle w:val="Hyperlink"/>
@@ -405,7 +405,7 @@
             <w:noProof/>
             <w:webHidden/>
           </w:rPr>
-          <w:instrText xml:space="preserve"> PAGEREF _Toc147397873 \h </w:instrText>
+          <w:instrText xml:space="preserve"> PAGEREF _Toc163992181 \h </w:instrText>
         </w:r>
         <w:r>
           <w:rPr>
@@ -440,7 +440,7 @@
       <w:pPr>
         <w:pStyle w:val="TOC1"/>
         <w:tabs>
-          <w:tab w:val="right" w:leader="dot" w:pos="9736"/>
+          <w:tab w:val="right" w:leader="dot" w:pos="10456"/>
         </w:tabs>
         <w:rPr>
           <w:rFonts w:asciiTheme="minorHAnsi" w:eastAsiaTheme="minorEastAsia" w:hAnsiTheme="minorHAnsi"/>
@@ -454,7 +454,7 @@
           <w14:ligatures w14:val="standardContextual"/>
         </w:rPr>
       </w:pPr>
-      <w:hyperlink w:anchor="_Toc147397874" w:history="1">
+      <w:hyperlink w:anchor="_Toc163992182" w:history="1">
         <w:r>
           <w:rPr>
             <w:rStyle w:val="Hyperlink"/>
@@ -481,7 +481,7 @@
             <w:noProof/>
             <w:webHidden/>
           </w:rPr>
-          <w:instrText xml:space="preserve"> PAGEREF _Toc147397874 \h </w:instrText>
+          <w:instrText xml:space="preserve"> PAGEREF _Toc163992182 \h </w:instrText>
         </w:r>
         <w:r>
           <w:rPr>
@@ -501,7 +501,7 @@
             <w:noProof/>
             <w:webHidden/>
           </w:rPr>
-          <w:t>2</w:t>
+          <w:t>1</w:t>
         </w:r>
         <w:r>
           <w:rPr>
@@ -516,7 +516,7 @@
       <w:pPr>
         <w:pStyle w:val="TOC1"/>
         <w:tabs>
-          <w:tab w:val="right" w:leader="dot" w:pos="9736"/>
+          <w:tab w:val="right" w:leader="dot" w:pos="10456"/>
         </w:tabs>
         <w:rPr>
           <w:rFonts w:asciiTheme="minorHAnsi" w:eastAsiaTheme="minorEastAsia" w:hAnsiTheme="minorHAnsi"/>
@@ -530,7 +530,7 @@
           <w14:ligatures w14:val="standardContextual"/>
         </w:rPr>
       </w:pPr>
-      <w:hyperlink w:anchor="_Toc147397875" w:history="1">
+      <w:hyperlink w:anchor="_Toc163992183" w:history="1">
         <w:r>
           <w:rPr>
             <w:rStyle w:val="Hyperlink"/>
@@ -557,7 +557,7 @@
             <w:noProof/>
             <w:webHidden/>
           </w:rPr>
-          <w:instrText xml:space="preserve"> PAGEREF _Toc147397875 \h </w:instrText>
+          <w:instrText xml:space="preserve"> PAGEREF _Toc163992183 \h </w:instrText>
         </w:r>
         <w:r>
           <w:rPr>
@@ -592,7 +592,7 @@
       <w:pPr>
         <w:pStyle w:val="TOC1"/>
         <w:tabs>
-          <w:tab w:val="right" w:leader="dot" w:pos="9736"/>
+          <w:tab w:val="right" w:leader="dot" w:pos="10456"/>
         </w:tabs>
         <w:rPr>
           <w:rFonts w:asciiTheme="minorHAnsi" w:eastAsiaTheme="minorEastAsia" w:hAnsiTheme="minorHAnsi"/>
@@ -606,7 +606,7 @@
           <w14:ligatures w14:val="standardContextual"/>
         </w:rPr>
       </w:pPr>
-      <w:hyperlink w:anchor="_Toc147397876" w:history="1">
+      <w:hyperlink w:anchor="_Toc163992184" w:history="1">
         <w:r>
           <w:rPr>
             <w:rStyle w:val="Hyperlink"/>
@@ -633,7 +633,7 @@
             <w:noProof/>
             <w:webHidden/>
           </w:rPr>
-          <w:instrText xml:space="preserve"> PAGEREF _Toc147397876 \h </w:instrText>
+          <w:instrText xml:space="preserve"> PAGEREF _Toc163992184 \h </w:instrText>
         </w:r>
         <w:r>
           <w:rPr>
@@ -668,7 +668,7 @@
       <w:pPr>
         <w:pStyle w:val="TOC1"/>
         <w:tabs>
-          <w:tab w:val="right" w:leader="dot" w:pos="9736"/>
+          <w:tab w:val="right" w:leader="dot" w:pos="10456"/>
         </w:tabs>
         <w:rPr>
           <w:rFonts w:asciiTheme="minorHAnsi" w:eastAsiaTheme="minorEastAsia" w:hAnsiTheme="minorHAnsi"/>
@@ -682,7 +682,7 @@
           <w14:ligatures w14:val="standardContextual"/>
         </w:rPr>
       </w:pPr>
-      <w:hyperlink w:anchor="_Toc147397877" w:history="1">
+      <w:hyperlink w:anchor="_Toc163992185" w:history="1">
         <w:r>
           <w:rPr>
             <w:rStyle w:val="Hyperlink"/>
@@ -709,7 +709,7 @@
             <w:noProof/>
             <w:webHidden/>
           </w:rPr>
-          <w:instrText xml:space="preserve"> PAGEREF _Toc147397877 \h </w:instrText>
+          <w:instrText xml:space="preserve"> PAGEREF _Toc163992185 \h </w:instrText>
         </w:r>
         <w:r>
           <w:rPr>
@@ -744,7 +744,7 @@
       <w:pPr>
         <w:pStyle w:val="TOC1"/>
         <w:tabs>
-          <w:tab w:val="right" w:leader="dot" w:pos="9736"/>
+          <w:tab w:val="right" w:leader="dot" w:pos="10456"/>
         </w:tabs>
         <w:rPr>
           <w:rFonts w:asciiTheme="minorHAnsi" w:eastAsiaTheme="minorEastAsia" w:hAnsiTheme="minorHAnsi"/>
@@ -758,7 +758,7 @@
           <w14:ligatures w14:val="standardContextual"/>
         </w:rPr>
       </w:pPr>
-      <w:hyperlink w:anchor="_Toc147397878" w:history="1">
+      <w:hyperlink w:anchor="_Toc163992186" w:history="1">
         <w:r>
           <w:rPr>
             <w:rStyle w:val="Hyperlink"/>
@@ -785,7 +785,7 @@
             <w:noProof/>
             <w:webHidden/>
           </w:rPr>
-          <w:instrText xml:space="preserve"> PAGEREF _Toc147397878 \h </w:instrText>
+          <w:instrText xml:space="preserve"> PAGEREF _Toc163992186 \h </w:instrText>
         </w:r>
         <w:r>
           <w:rPr>
@@ -820,7 +820,7 @@
       <w:pPr>
         <w:pStyle w:val="TOC1"/>
         <w:tabs>
-          <w:tab w:val="right" w:leader="dot" w:pos="9736"/>
+          <w:tab w:val="right" w:leader="dot" w:pos="10456"/>
         </w:tabs>
         <w:rPr>
           <w:rFonts w:asciiTheme="minorHAnsi" w:eastAsiaTheme="minorEastAsia" w:hAnsiTheme="minorHAnsi"/>
@@ -834,13 +834,13 @@
           <w14:ligatures w14:val="standardContextual"/>
         </w:rPr>
       </w:pPr>
-      <w:hyperlink w:anchor="_Toc147397879" w:history="1">
+      <w:hyperlink w:anchor="_Toc163992187" w:history="1">
         <w:r>
           <w:rPr>
             <w:rStyle w:val="Hyperlink"/>
             <w:noProof/>
           </w:rPr>
-          <w:t>Guidelines</w:t>
+          <w:t>Staphylococcal skin infection</w:t>
         </w:r>
         <w:r>
           <w:rPr>
@@ -861,7 +861,7 @@
             <w:noProof/>
             <w:webHidden/>
           </w:rPr>
-          <w:instrText xml:space="preserve"> PAGEREF _Toc147397879 \h </w:instrText>
+          <w:instrText xml:space="preserve"> PAGEREF _Toc163992187 \h </w:instrText>
         </w:r>
         <w:r>
           <w:rPr>
@@ -896,7 +896,7 @@
       <w:pPr>
         <w:pStyle w:val="TOC1"/>
         <w:tabs>
-          <w:tab w:val="right" w:leader="dot" w:pos="9736"/>
+          <w:tab w:val="right" w:leader="dot" w:pos="10456"/>
         </w:tabs>
         <w:rPr>
           <w:rFonts w:asciiTheme="minorHAnsi" w:eastAsiaTheme="minorEastAsia" w:hAnsiTheme="minorHAnsi"/>
@@ -910,7 +910,7 @@
           <w14:ligatures w14:val="standardContextual"/>
         </w:rPr>
       </w:pPr>
-      <w:hyperlink w:anchor="_Toc147397880" w:history="1">
+      <w:hyperlink w:anchor="_Toc163992188" w:history="1">
         <w:r>
           <w:rPr>
             <w:rStyle w:val="Hyperlink"/>
@@ -937,7 +937,7 @@
             <w:noProof/>
             <w:webHidden/>
           </w:rPr>
-          <w:instrText xml:space="preserve"> PAGEREF _Toc147397880 \h </w:instrText>
+          <w:instrText xml:space="preserve"> PAGEREF _Toc163992188 \h </w:instrText>
         </w:r>
         <w:r>
           <w:rPr>
@@ -984,20 +984,20 @@
         <w:pStyle w:val="WeeklyLitReview"/>
       </w:pPr>
       <w:bookmarkStart w:id="1" w:name="_Toc109050142"/>
-      <w:bookmarkStart w:id="2" w:name="_Toc147397870"/>
-      <w:bookmarkStart w:id="3" w:name="_Toc102635278"/>
-      <w:bookmarkStart w:id="4" w:name="_Toc109050143"/>
+      <w:bookmarkStart w:id="2" w:name="_Toc102635278"/>
+      <w:bookmarkStart w:id="3" w:name="_Toc109050143"/>
+      <w:bookmarkStart w:id="4" w:name="_Toc163992178"/>
       <w:r>
         <w:t>Scientific Highlights:</w:t>
       </w:r>
       <w:bookmarkEnd w:id="1"/>
-      <w:bookmarkEnd w:id="2"/>
+      <w:bookmarkEnd w:id="4"/>
     </w:p>
     <w:p>
       <w:pPr>
         <w:pStyle w:val="WeeklyLitReview"/>
       </w:pPr>
-      <w:bookmarkStart w:id="5" w:name="_Toc147397871"/>
+      <w:bookmarkStart w:id="5" w:name="_Toc163992179"/>
       <w:r>
         <w:t>Burn wound Infection</w:t>
       </w:r>
@@ -1013,8 +1013,8 @@
       <w:r>
         <w:t>)</w:t>
       </w:r>
+      <w:bookmarkEnd w:id="2"/>
       <w:bookmarkEnd w:id="3"/>
-      <w:bookmarkEnd w:id="4"/>
       <w:bookmarkEnd w:id="5"/>
     </w:p>
     <w:p>
@@ -1107,7 +1107,7 @@
       </w:pPr>
       <w:bookmarkStart w:id="6" w:name="_Toc102635279"/>
       <w:bookmarkStart w:id="7" w:name="_Toc109050144"/>
-      <w:bookmarkStart w:id="8" w:name="_Toc147397872"/>
+      <w:bookmarkStart w:id="8" w:name="_Toc163992180"/>
       <w:r>
         <w:t>Diabetic Foot Ulcers</w:t>
       </w:r>
@@ -1205,7 +1205,7 @@
       </w:pPr>
       <w:bookmarkStart w:id="9" w:name="_Toc102635280"/>
       <w:bookmarkStart w:id="10" w:name="_Toc109050145"/>
-      <w:bookmarkStart w:id="11" w:name="_Toc147397873"/>
+      <w:bookmarkStart w:id="11" w:name="_Toc163992181"/>
       <w:r>
         <w:t>Venous Leg Ulcers</w:t>
       </w:r>
@@ -1303,7 +1303,7 @@
       </w:pPr>
       <w:bookmarkStart w:id="12" w:name="_Toc102635281"/>
       <w:bookmarkStart w:id="13" w:name="_Toc109050146"/>
-      <w:bookmarkStart w:id="14" w:name="_Toc147397874"/>
+      <w:bookmarkStart w:id="14" w:name="_Toc163992182"/>
       <w:r>
         <w:t>Dermal Biofilms</w:t>
       </w:r>
@@ -1398,7 +1398,7 @@
       </w:pPr>
       <w:bookmarkStart w:id="15" w:name="_Toc102635282"/>
       <w:bookmarkStart w:id="16" w:name="_Toc109050147"/>
-      <w:bookmarkStart w:id="17" w:name="_Toc147397875"/>
+      <w:bookmarkStart w:id="17" w:name="_Toc163992183"/>
       <w:r>
         <w:t>Atopic Dermatitis &amp; SA</w:t>
       </w:r>
@@ -1496,7 +1496,7 @@
       <w:pPr>
         <w:pStyle w:val="WeeklyLitReview"/>
       </w:pPr>
-      <w:bookmarkStart w:id="20" w:name="_Toc147397876"/>
+      <w:bookmarkStart w:id="20" w:name="_Toc163992184"/>
       <w:r>
         <w:t>Dermal Funga</w:t>
       </w:r>
@@ -1597,7 +1597,7 @@
       </w:pPr>
       <w:bookmarkStart w:id="21" w:name="_Toc102635285"/>
       <w:bookmarkStart w:id="22" w:name="_Toc109050150"/>
-      <w:bookmarkStart w:id="23" w:name="_Toc147397877"/>
+      <w:bookmarkStart w:id="23" w:name="_Toc163992185"/>
       <w:r>
         <w:t>Competitors</w:t>
       </w:r>
@@ -1689,7 +1689,7 @@
       <w:pPr>
         <w:pStyle w:val="WeeklyLitReview"/>
       </w:pPr>
-      <w:bookmarkStart w:id="24" w:name="_Toc147397878"/>
+      <w:bookmarkStart w:id="24" w:name="_Toc163992186"/>
       <w:r>
         <w:t>Dressings</w:t>
       </w:r>
@@ -1782,9 +1782,9 @@
       <w:pPr>
         <w:pStyle w:val="WeeklyLitReview"/>
       </w:pPr>
-      <w:bookmarkStart w:id="25" w:name="_Toc147397879"/>
-      <w:r>
-        <w:t>Guidelines</w:t>
+      <w:bookmarkStart w:id="25" w:name="_Toc163992187"/>
+      <w:r>
+        <w:t>Staphylococcal skin infection</w:t>
       </w:r>
       <w:bookmarkEnd w:id="25"/>
     </w:p>
@@ -1801,7 +1801,21 @@
           <w:color w:val="0F50FF"/>
           <w:u w:val="single"/>
         </w:rPr>
-        <w:t>{% for item in rank6 %}</w:t>
+        <w:t>{% for item in rank</w:t>
+      </w:r>
+      <w:r>
+        <w:rPr>
+          <w:color w:val="0F50FF"/>
+          <w:u w:val="single"/>
+        </w:rPr>
+        <w:t>9</w:t>
+      </w:r>
+      <w:r>
+        <w:rPr>
+          <w:color w:val="0F50FF"/>
+          <w:u w:val="single"/>
+        </w:rPr>
+        <w:t xml:space="preserve"> %}</w:t>
       </w:r>
     </w:p>
     <w:p>
@@ -1879,7 +1893,7 @@
       <w:bookmarkStart w:id="26" w:name="_Toc66952101"/>
       <w:bookmarkStart w:id="27" w:name="_Toc102635288"/>
       <w:bookmarkStart w:id="28" w:name="_Toc109050153"/>
-      <w:bookmarkStart w:id="29" w:name="_Toc147397880"/>
+      <w:bookmarkStart w:id="29" w:name="_Toc163992188"/>
       <w:r>
         <w:t>O</w:t>
       </w:r>
@@ -1914,7 +1928,7 @@
 </file>
 
 <file path=word/endnotes.xml><?xml version="1.0" encoding="utf-8"?>
-<w:endnotes xmlns:wpc="http://schemas.microsoft.com/office/word/2010/wordprocessingCanvas" xmlns:cx="http://schemas.microsoft.com/office/drawing/2014/chartex" xmlns:cx1="http://schemas.microsoft.com/office/drawing/2015/9/8/chartex" xmlns:cx2="http://schemas.microsoft.com/office/drawing/2015/10/21/chartex" xmlns:cx3="http://schemas.microsoft.com/office/drawing/2016/5/9/chartex" xmlns:cx4="http://schemas.microsoft.com/office/drawing/2016/5/10/chartex" xmlns:cx5="http://schemas.microsoft.com/office/drawing/2016/5/11/chartex" xmlns:cx6="http://schemas.microsoft.com/office/drawing/2016/5/12/chartex" xmlns:cx7="http://schemas.microsoft.com/office/drawing/2016/5/13/chartex" xmlns:cx8="http://schemas.microsoft.com/office/drawing/2016/5/14/chartex" xmlns:mc="http://schemas.openxmlformats.org/markup-compatibility/2006" xmlns:aink="http://schemas.microsoft.com/office/drawing/2016/ink" xmlns:am3d="http://schemas.microsoft.com/office/drawing/2017/model3d" xmlns:o="urn:schemas-microsoft-com:office:office" xmlns:oel="http://schemas.microsoft.com/office/2019/extlst" xmlns:r="http://schemas.openxmlformats.org/officeDocument/2006/relationships" xmlns:m="http://schemas.openxmlformats.org/officeDocument/2006/math" xmlns:v="urn:schemas-microsoft-com:vml" xmlns:wp14="http://schemas.microsoft.com/office/word/2010/wordprocessingDrawing" xmlns:wp="http://schemas.openxmlformats.org/drawingml/2006/wordprocessingDrawing" xmlns:w10="urn:schemas-microsoft-com:office:word" xmlns:w="http://schemas.openxmlformats.org/wordprocessingml/2006/main" xmlns:w14="http://schemas.microsoft.com/office/word/2010/wordml" xmlns:w15="http://schemas.microsoft.com/office/word/2012/wordml" xmlns:w16cex="http://schemas.microsoft.com/office/word/2018/wordml/cex" xmlns:w16cid="http://schemas.microsoft.com/office/word/2016/wordml/cid" xmlns:w16="http://schemas.microsoft.com/office/word/2018/wordml" xmlns:w16sdtdh="http://schemas.microsoft.com/office/word/2020/wordml/sdtdatahash" xmlns:w16se="http://schemas.microsoft.com/office/word/2015/wordml/symex" xmlns:wpg="http://schemas.microsoft.com/office/word/2010/wordprocessingGroup" xmlns:wpi="http://schemas.microsoft.com/office/word/2010/wordprocessingInk" xmlns:wne="http://schemas.microsoft.com/office/word/2006/wordml" xmlns:wps="http://schemas.microsoft.com/office/word/2010/wordprocessingShape" mc:Ignorable="w14 w15 w16se w16cid w16 w16cex w16sdtdh wp14">
+<w:endnotes xmlns:wpc="http://schemas.microsoft.com/office/word/2010/wordprocessingCanvas" xmlns:cx="http://schemas.microsoft.com/office/drawing/2014/chartex" xmlns:cx1="http://schemas.microsoft.com/office/drawing/2015/9/8/chartex" xmlns:cx2="http://schemas.microsoft.com/office/drawing/2015/10/21/chartex" xmlns:cx3="http://schemas.microsoft.com/office/drawing/2016/5/9/chartex" xmlns:cx4="http://schemas.microsoft.com/office/drawing/2016/5/10/chartex" xmlns:cx5="http://schemas.microsoft.com/office/drawing/2016/5/11/chartex" xmlns:cx6="http://schemas.microsoft.com/office/drawing/2016/5/12/chartex" xmlns:cx7="http://schemas.microsoft.com/office/drawing/2016/5/13/chartex" xmlns:cx8="http://schemas.microsoft.com/office/drawing/2016/5/14/chartex" xmlns:mc="http://schemas.openxmlformats.org/markup-compatibility/2006" xmlns:aink="http://schemas.microsoft.com/office/drawing/2016/ink" xmlns:am3d="http://schemas.microsoft.com/office/drawing/2017/model3d" xmlns:o="urn:schemas-microsoft-com:office:office" xmlns:oel="http://schemas.microsoft.com/office/2019/extlst" xmlns:r="http://schemas.openxmlformats.org/officeDocument/2006/relationships" xmlns:m="http://schemas.openxmlformats.org/officeDocument/2006/math" xmlns:v="urn:schemas-microsoft-com:vml" xmlns:wp14="http://schemas.microsoft.com/office/word/2010/wordprocessingDrawing" xmlns:wp="http://schemas.openxmlformats.org/drawingml/2006/wordprocessingDrawing" xmlns:w10="urn:schemas-microsoft-com:office:word" xmlns:w="http://schemas.openxmlformats.org/wordprocessingml/2006/main" xmlns:w14="http://schemas.microsoft.com/office/word/2010/wordml" xmlns:w15="http://schemas.microsoft.com/office/word/2012/wordml" xmlns:w16cex="http://schemas.microsoft.com/office/word/2018/wordml/cex" xmlns:w16cid="http://schemas.microsoft.com/office/word/2016/wordml/cid" xmlns:w16="http://schemas.microsoft.com/office/word/2018/wordml" xmlns:w16du="http://schemas.microsoft.com/office/word/2023/wordml/word16du" xmlns:w16sdtdh="http://schemas.microsoft.com/office/word/2020/wordml/sdtdatahash" xmlns:w16se="http://schemas.microsoft.com/office/word/2015/wordml/symex" xmlns:wpg="http://schemas.microsoft.com/office/word/2010/wordprocessingGroup" xmlns:wpi="http://schemas.microsoft.com/office/word/2010/wordprocessingInk" xmlns:wne="http://schemas.microsoft.com/office/word/2006/wordml" xmlns:wps="http://schemas.microsoft.com/office/word/2010/wordprocessingShape" mc:Ignorable="w14 w15 w16se w16cid w16 w16cex w16sdtdh w16du wp14">
   <w:endnote w:type="separator" w:id="-1">
     <w:p>
       <w:pPr>
@@ -1939,7 +1953,7 @@
 </file>
 
 <file path=word/footer1.xml><?xml version="1.0" encoding="utf-8"?>
-<w:ftr xmlns:wpc="http://schemas.microsoft.com/office/word/2010/wordprocessingCanvas" xmlns:cx="http://schemas.microsoft.com/office/drawing/2014/chartex" xmlns:cx1="http://schemas.microsoft.com/office/drawing/2015/9/8/chartex" xmlns:cx2="http://schemas.microsoft.com/office/drawing/2015/10/21/chartex" xmlns:cx3="http://schemas.microsoft.com/office/drawing/2016/5/9/chartex" xmlns:cx4="http://schemas.microsoft.com/office/drawing/2016/5/10/chartex" xmlns:cx5="http://schemas.microsoft.com/office/drawing/2016/5/11/chartex" xmlns:cx6="http://schemas.microsoft.com/office/drawing/2016/5/12/chartex" xmlns:cx7="http://schemas.microsoft.com/office/drawing/2016/5/13/chartex" xmlns:cx8="http://schemas.microsoft.com/office/drawing/2016/5/14/chartex" xmlns:mc="http://schemas.openxmlformats.org/markup-compatibility/2006" xmlns:aink="http://schemas.microsoft.com/office/drawing/2016/ink" xmlns:am3d="http://schemas.microsoft.com/office/drawing/2017/model3d" xmlns:o="urn:schemas-microsoft-com:office:office" xmlns:oel="http://schemas.microsoft.com/office/2019/extlst" xmlns:r="http://schemas.openxmlformats.org/officeDocument/2006/relationships" xmlns:m="http://schemas.openxmlformats.org/officeDocument/2006/math" xmlns:v="urn:schemas-microsoft-com:vml" xmlns:wp14="http://schemas.microsoft.com/office/word/2010/wordprocessingDrawing" xmlns:wp="http://schemas.openxmlformats.org/drawingml/2006/wordprocessingDrawing" xmlns:w10="urn:schemas-microsoft-com:office:word" xmlns:w="http://schemas.openxmlformats.org/wordprocessingml/2006/main" xmlns:w14="http://schemas.microsoft.com/office/word/2010/wordml" xmlns:w15="http://schemas.microsoft.com/office/word/2012/wordml" xmlns:w16cex="http://schemas.microsoft.com/office/word/2018/wordml/cex" xmlns:w16cid="http://schemas.microsoft.com/office/word/2016/wordml/cid" xmlns:w16="http://schemas.microsoft.com/office/word/2018/wordml" xmlns:w16sdtdh="http://schemas.microsoft.com/office/word/2020/wordml/sdtdatahash" xmlns:w16se="http://schemas.microsoft.com/office/word/2015/wordml/symex" xmlns:wpg="http://schemas.microsoft.com/office/word/2010/wordprocessingGroup" xmlns:wpi="http://schemas.microsoft.com/office/word/2010/wordprocessingInk" xmlns:wne="http://schemas.microsoft.com/office/word/2006/wordml" xmlns:wps="http://schemas.microsoft.com/office/word/2010/wordprocessingShape" mc:Ignorable="w14 w15 w16se w16cid w16 w16cex w16sdtdh wp14">
+<w:ftr xmlns:wpc="http://schemas.microsoft.com/office/word/2010/wordprocessingCanvas" xmlns:cx="http://schemas.microsoft.com/office/drawing/2014/chartex" xmlns:cx1="http://schemas.microsoft.com/office/drawing/2015/9/8/chartex" xmlns:cx2="http://schemas.microsoft.com/office/drawing/2015/10/21/chartex" xmlns:cx3="http://schemas.microsoft.com/office/drawing/2016/5/9/chartex" xmlns:cx4="http://schemas.microsoft.com/office/drawing/2016/5/10/chartex" xmlns:cx5="http://schemas.microsoft.com/office/drawing/2016/5/11/chartex" xmlns:cx6="http://schemas.microsoft.com/office/drawing/2016/5/12/chartex" xmlns:cx7="http://schemas.microsoft.com/office/drawing/2016/5/13/chartex" xmlns:cx8="http://schemas.microsoft.com/office/drawing/2016/5/14/chartex" xmlns:mc="http://schemas.openxmlformats.org/markup-compatibility/2006" xmlns:aink="http://schemas.microsoft.com/office/drawing/2016/ink" xmlns:am3d="http://schemas.microsoft.com/office/drawing/2017/model3d" xmlns:o="urn:schemas-microsoft-com:office:office" xmlns:oel="http://schemas.microsoft.com/office/2019/extlst" xmlns:r="http://schemas.openxmlformats.org/officeDocument/2006/relationships" xmlns:m="http://schemas.openxmlformats.org/officeDocument/2006/math" xmlns:v="urn:schemas-microsoft-com:vml" xmlns:wp14="http://schemas.microsoft.com/office/word/2010/wordprocessingDrawing" xmlns:wp="http://schemas.openxmlformats.org/drawingml/2006/wordprocessingDrawing" xmlns:w10="urn:schemas-microsoft-com:office:word" xmlns:w="http://schemas.openxmlformats.org/wordprocessingml/2006/main" xmlns:w14="http://schemas.microsoft.com/office/word/2010/wordml" xmlns:w15="http://schemas.microsoft.com/office/word/2012/wordml" xmlns:w16cex="http://schemas.microsoft.com/office/word/2018/wordml/cex" xmlns:w16cid="http://schemas.microsoft.com/office/word/2016/wordml/cid" xmlns:w16="http://schemas.microsoft.com/office/word/2018/wordml" xmlns:w16du="http://schemas.microsoft.com/office/word/2023/wordml/word16du" xmlns:w16sdtdh="http://schemas.microsoft.com/office/word/2020/wordml/sdtdatahash" xmlns:w16se="http://schemas.microsoft.com/office/word/2015/wordml/symex" xmlns:wpg="http://schemas.microsoft.com/office/word/2010/wordprocessingGroup" xmlns:wpi="http://schemas.microsoft.com/office/word/2010/wordprocessingInk" xmlns:wne="http://schemas.microsoft.com/office/word/2006/wordml" xmlns:wps="http://schemas.microsoft.com/office/word/2010/wordprocessingShape" mc:Ignorable="w14 w15 w16se w16cid w16 w16cex w16sdtdh w16du wp14">
   <w:sdt>
     <w:sdtPr>
       <w:id w:val="1414966611"/>
@@ -1992,7 +2006,7 @@
 </file>
 
 <file path=word/footnotes.xml><?xml version="1.0" encoding="utf-8"?>
-<w:footnotes xmlns:wpc="http://schemas.microsoft.com/office/word/2010/wordprocessingCanvas" xmlns:cx="http://schemas.microsoft.com/office/drawing/2014/chartex" xmlns:cx1="http://schemas.microsoft.com/office/drawing/2015/9/8/chartex" xmlns:cx2="http://schemas.microsoft.com/office/drawing/2015/10/21/chartex" xmlns:cx3="http://schemas.microsoft.com/office/drawing/2016/5/9/chartex" xmlns:cx4="http://schemas.microsoft.com/office/drawing/2016/5/10/chartex" xmlns:cx5="http://schemas.microsoft.com/office/drawing/2016/5/11/chartex" xmlns:cx6="http://schemas.microsoft.com/office/drawing/2016/5/12/chartex" xmlns:cx7="http://schemas.microsoft.com/office/drawing/2016/5/13/chartex" xmlns:cx8="http://schemas.microsoft.com/office/drawing/2016/5/14/chartex" xmlns:mc="http://schemas.openxmlformats.org/markup-compatibility/2006" xmlns:aink="http://schemas.microsoft.com/office/drawing/2016/ink" xmlns:am3d="http://schemas.microsoft.com/office/drawing/2017/model3d" xmlns:o="urn:schemas-microsoft-com:office:office" xmlns:oel="http://schemas.microsoft.com/office/2019/extlst" xmlns:r="http://schemas.openxmlformats.org/officeDocument/2006/relationships" xmlns:m="http://schemas.openxmlformats.org/officeDocument/2006/math" xmlns:v="urn:schemas-microsoft-com:vml" xmlns:wp14="http://schemas.microsoft.com/office/word/2010/wordprocessingDrawing" xmlns:wp="http://schemas.openxmlformats.org/drawingml/2006/wordprocessingDrawing" xmlns:w10="urn:schemas-microsoft-com:office:word" xmlns:w="http://schemas.openxmlformats.org/wordprocessingml/2006/main" xmlns:w14="http://schemas.microsoft.com/office/word/2010/wordml" xmlns:w15="http://schemas.microsoft.com/office/word/2012/wordml" xmlns:w16cex="http://schemas.microsoft.com/office/word/2018/wordml/cex" xmlns:w16cid="http://schemas.microsoft.com/office/word/2016/wordml/cid" xmlns:w16="http://schemas.microsoft.com/office/word/2018/wordml" xmlns:w16sdtdh="http://schemas.microsoft.com/office/word/2020/wordml/sdtdatahash" xmlns:w16se="http://schemas.microsoft.com/office/word/2015/wordml/symex" xmlns:wpg="http://schemas.microsoft.com/office/word/2010/wordprocessingGroup" xmlns:wpi="http://schemas.microsoft.com/office/word/2010/wordprocessingInk" xmlns:wne="http://schemas.microsoft.com/office/word/2006/wordml" xmlns:wps="http://schemas.microsoft.com/office/word/2010/wordprocessingShape" mc:Ignorable="w14 w15 w16se w16cid w16 w16cex w16sdtdh wp14">
+<w:footnotes xmlns:wpc="http://schemas.microsoft.com/office/word/2010/wordprocessingCanvas" xmlns:cx="http://schemas.microsoft.com/office/drawing/2014/chartex" xmlns:cx1="http://schemas.microsoft.com/office/drawing/2015/9/8/chartex" xmlns:cx2="http://schemas.microsoft.com/office/drawing/2015/10/21/chartex" xmlns:cx3="http://schemas.microsoft.com/office/drawing/2016/5/9/chartex" xmlns:cx4="http://schemas.microsoft.com/office/drawing/2016/5/10/chartex" xmlns:cx5="http://schemas.microsoft.com/office/drawing/2016/5/11/chartex" xmlns:cx6="http://schemas.microsoft.com/office/drawing/2016/5/12/chartex" xmlns:cx7="http://schemas.microsoft.com/office/drawing/2016/5/13/chartex" xmlns:cx8="http://schemas.microsoft.com/office/drawing/2016/5/14/chartex" xmlns:mc="http://schemas.openxmlformats.org/markup-compatibility/2006" xmlns:aink="http://schemas.microsoft.com/office/drawing/2016/ink" xmlns:am3d="http://schemas.microsoft.com/office/drawing/2017/model3d" xmlns:o="urn:schemas-microsoft-com:office:office" xmlns:oel="http://schemas.microsoft.com/office/2019/extlst" xmlns:r="http://schemas.openxmlformats.org/officeDocument/2006/relationships" xmlns:m="http://schemas.openxmlformats.org/officeDocument/2006/math" xmlns:v="urn:schemas-microsoft-com:vml" xmlns:wp14="http://schemas.microsoft.com/office/word/2010/wordprocessingDrawing" xmlns:wp="http://schemas.openxmlformats.org/drawingml/2006/wordprocessingDrawing" xmlns:w10="urn:schemas-microsoft-com:office:word" xmlns:w="http://schemas.openxmlformats.org/wordprocessingml/2006/main" xmlns:w14="http://schemas.microsoft.com/office/word/2010/wordml" xmlns:w15="http://schemas.microsoft.com/office/word/2012/wordml" xmlns:w16cex="http://schemas.microsoft.com/office/word/2018/wordml/cex" xmlns:w16cid="http://schemas.microsoft.com/office/word/2016/wordml/cid" xmlns:w16="http://schemas.microsoft.com/office/word/2018/wordml" xmlns:w16du="http://schemas.microsoft.com/office/word/2023/wordml/word16du" xmlns:w16sdtdh="http://schemas.microsoft.com/office/word/2020/wordml/sdtdatahash" xmlns:w16se="http://schemas.microsoft.com/office/word/2015/wordml/symex" xmlns:wpg="http://schemas.microsoft.com/office/word/2010/wordprocessingGroup" xmlns:wpi="http://schemas.microsoft.com/office/word/2010/wordprocessingInk" xmlns:wne="http://schemas.microsoft.com/office/word/2006/wordml" xmlns:wps="http://schemas.microsoft.com/office/word/2010/wordprocessingShape" mc:Ignorable="w14 w15 w16se w16cid w16 w16cex w16sdtdh w16du wp14">
   <w:footnote w:type="separator" w:id="-1">
     <w:p>
       <w:pPr>
@@ -2017,7 +2031,7 @@
 </file>
 
 <file path=word/header1.xml><?xml version="1.0" encoding="utf-8"?>
-<w:hdr xmlns:wpc="http://schemas.microsoft.com/office/word/2010/wordprocessingCanvas" xmlns:cx="http://schemas.microsoft.com/office/drawing/2014/chartex" xmlns:cx1="http://schemas.microsoft.com/office/drawing/2015/9/8/chartex" xmlns:cx2="http://schemas.microsoft.com/office/drawing/2015/10/21/chartex" xmlns:cx3="http://schemas.microsoft.com/office/drawing/2016/5/9/chartex" xmlns:cx4="http://schemas.microsoft.com/office/drawing/2016/5/10/chartex" xmlns:cx5="http://schemas.microsoft.com/office/drawing/2016/5/11/chartex" xmlns:cx6="http://schemas.microsoft.com/office/drawing/2016/5/12/chartex" xmlns:cx7="http://schemas.microsoft.com/office/drawing/2016/5/13/chartex" xmlns:cx8="http://schemas.microsoft.com/office/drawing/2016/5/14/chartex" xmlns:mc="http://schemas.openxmlformats.org/markup-compatibility/2006" xmlns:aink="http://schemas.microsoft.com/office/drawing/2016/ink" xmlns:am3d="http://schemas.microsoft.com/office/drawing/2017/model3d" xmlns:o="urn:schemas-microsoft-com:office:office" xmlns:oel="http://schemas.microsoft.com/office/2019/extlst" xmlns:r="http://schemas.openxmlformats.org/officeDocument/2006/relationships" xmlns:m="http://schemas.openxmlformats.org/officeDocument/2006/math" xmlns:v="urn:schemas-microsoft-com:vml" xmlns:wp14="http://schemas.microsoft.com/office/word/2010/wordprocessingDrawing" xmlns:wp="http://schemas.openxmlformats.org/drawingml/2006/wordprocessingDrawing" xmlns:w10="urn:schemas-microsoft-com:office:word" xmlns:w="http://schemas.openxmlformats.org/wordprocessingml/2006/main" xmlns:w14="http://schemas.microsoft.com/office/word/2010/wordml" xmlns:w15="http://schemas.microsoft.com/office/word/2012/wordml" xmlns:w16cex="http://schemas.microsoft.com/office/word/2018/wordml/cex" xmlns:w16cid="http://schemas.microsoft.com/office/word/2016/wordml/cid" xmlns:w16="http://schemas.microsoft.com/office/word/2018/wordml" xmlns:w16sdtdh="http://schemas.microsoft.com/office/word/2020/wordml/sdtdatahash" xmlns:w16se="http://schemas.microsoft.com/office/word/2015/wordml/symex" xmlns:wpg="http://schemas.microsoft.com/office/word/2010/wordprocessingGroup" xmlns:wpi="http://schemas.microsoft.com/office/word/2010/wordprocessingInk" xmlns:wne="http://schemas.microsoft.com/office/word/2006/wordml" xmlns:wps="http://schemas.microsoft.com/office/word/2010/wordprocessingShape" mc:Ignorable="w14 w15 w16se w16cid w16 w16cex w16sdtdh wp14">
+<w:hdr xmlns:wpc="http://schemas.microsoft.com/office/word/2010/wordprocessingCanvas" xmlns:cx="http://schemas.microsoft.com/office/drawing/2014/chartex" xmlns:cx1="http://schemas.microsoft.com/office/drawing/2015/9/8/chartex" xmlns:cx2="http://schemas.microsoft.com/office/drawing/2015/10/21/chartex" xmlns:cx3="http://schemas.microsoft.com/office/drawing/2016/5/9/chartex" xmlns:cx4="http://schemas.microsoft.com/office/drawing/2016/5/10/chartex" xmlns:cx5="http://schemas.microsoft.com/office/drawing/2016/5/11/chartex" xmlns:cx6="http://schemas.microsoft.com/office/drawing/2016/5/12/chartex" xmlns:cx7="http://schemas.microsoft.com/office/drawing/2016/5/13/chartex" xmlns:cx8="http://schemas.microsoft.com/office/drawing/2016/5/14/chartex" xmlns:mc="http://schemas.openxmlformats.org/markup-compatibility/2006" xmlns:aink="http://schemas.microsoft.com/office/drawing/2016/ink" xmlns:am3d="http://schemas.microsoft.com/office/drawing/2017/model3d" xmlns:o="urn:schemas-microsoft-com:office:office" xmlns:oel="http://schemas.microsoft.com/office/2019/extlst" xmlns:r="http://schemas.openxmlformats.org/officeDocument/2006/relationships" xmlns:m="http://schemas.openxmlformats.org/officeDocument/2006/math" xmlns:v="urn:schemas-microsoft-com:vml" xmlns:wp14="http://schemas.microsoft.com/office/word/2010/wordprocessingDrawing" xmlns:wp="http://schemas.openxmlformats.org/drawingml/2006/wordprocessingDrawing" xmlns:w10="urn:schemas-microsoft-com:office:word" xmlns:w="http://schemas.openxmlformats.org/wordprocessingml/2006/main" xmlns:w14="http://schemas.microsoft.com/office/word/2010/wordml" xmlns:w15="http://schemas.microsoft.com/office/word/2012/wordml" xmlns:w16cex="http://schemas.microsoft.com/office/word/2018/wordml/cex" xmlns:w16cid="http://schemas.microsoft.com/office/word/2016/wordml/cid" xmlns:w16="http://schemas.microsoft.com/office/word/2018/wordml" xmlns:w16du="http://schemas.microsoft.com/office/word/2023/wordml/word16du" xmlns:w16sdtdh="http://schemas.microsoft.com/office/word/2020/wordml/sdtdatahash" xmlns:w16se="http://schemas.microsoft.com/office/word/2015/wordml/symex" xmlns:wpg="http://schemas.microsoft.com/office/word/2010/wordprocessingGroup" xmlns:wpi="http://schemas.microsoft.com/office/word/2010/wordprocessingInk" xmlns:wne="http://schemas.microsoft.com/office/word/2006/wordml" xmlns:wps="http://schemas.microsoft.com/office/word/2010/wordprocessingShape" mc:Ignorable="w14 w15 w16se w16cid w16 w16cex w16sdtdh w16du wp14">
   <w:p>
     <w:pPr>
       <w:pStyle w:val="Header"/>
@@ -2097,7 +2111,7 @@
 </file>
 
 <file path=word/numbering.xml><?xml version="1.0" encoding="utf-8"?>
-<w:numbering xmlns:wpc="http://schemas.microsoft.com/office/word/2010/wordprocessingCanvas" xmlns:cx="http://schemas.microsoft.com/office/drawing/2014/chartex" xmlns:cx1="http://schemas.microsoft.com/office/drawing/2015/9/8/chartex" xmlns:cx2="http://schemas.microsoft.com/office/drawing/2015/10/21/chartex" xmlns:cx3="http://schemas.microsoft.com/office/drawing/2016/5/9/chartex" xmlns:cx4="http://schemas.microsoft.com/office/drawing/2016/5/10/chartex" xmlns:cx5="http://schemas.microsoft.com/office/drawing/2016/5/11/chartex" xmlns:cx6="http://schemas.microsoft.com/office/drawing/2016/5/12/chartex" xmlns:cx7="http://schemas.microsoft.com/office/drawing/2016/5/13/chartex" xmlns:cx8="http://schemas.microsoft.com/office/drawing/2016/5/14/chartex" xmlns:mc="http://schemas.openxmlformats.org/markup-compatibility/2006" xmlns:aink="http://schemas.microsoft.com/office/drawing/2016/ink" xmlns:am3d="http://schemas.microsoft.com/office/drawing/2017/model3d" xmlns:o="urn:schemas-microsoft-com:office:office" xmlns:oel="http://schemas.microsoft.com/office/2019/extlst" xmlns:r="http://schemas.openxmlformats.org/officeDocument/2006/relationships" xmlns:m="http://schemas.openxmlformats.org/officeDocument/2006/math" xmlns:v="urn:schemas-microsoft-com:vml" xmlns:wp14="http://schemas.microsoft.com/office/word/2010/wordprocessingDrawing" xmlns:wp="http://schemas.openxmlformats.org/drawingml/2006/wordprocessingDrawing" xmlns:w10="urn:schemas-microsoft-com:office:word" xmlns:w="http://schemas.openxmlformats.org/wordprocessingml/2006/main" xmlns:w14="http://schemas.microsoft.com/office/word/2010/wordml" xmlns:w15="http://schemas.microsoft.com/office/word/2012/wordml" xmlns:w16cex="http://schemas.microsoft.com/office/word/2018/wordml/cex" xmlns:w16cid="http://schemas.microsoft.com/office/word/2016/wordml/cid" xmlns:w16="http://schemas.microsoft.com/office/word/2018/wordml" xmlns:w16sdtdh="http://schemas.microsoft.com/office/word/2020/wordml/sdtdatahash" xmlns:w16se="http://schemas.microsoft.com/office/word/2015/wordml/symex" xmlns:wpg="http://schemas.microsoft.com/office/word/2010/wordprocessingGroup" xmlns:wpi="http://schemas.microsoft.com/office/word/2010/wordprocessingInk" xmlns:wne="http://schemas.microsoft.com/office/word/2006/wordml" xmlns:wps="http://schemas.microsoft.com/office/word/2010/wordprocessingShape" mc:Ignorable="w14 w15 w16se w16cid w16 w16cex w16sdtdh wp14">
+<w:numbering xmlns:wpc="http://schemas.microsoft.com/office/word/2010/wordprocessingCanvas" xmlns:cx="http://schemas.microsoft.com/office/drawing/2014/chartex" xmlns:cx1="http://schemas.microsoft.com/office/drawing/2015/9/8/chartex" xmlns:cx2="http://schemas.microsoft.com/office/drawing/2015/10/21/chartex" xmlns:cx3="http://schemas.microsoft.com/office/drawing/2016/5/9/chartex" xmlns:cx4="http://schemas.microsoft.com/office/drawing/2016/5/10/chartex" xmlns:cx5="http://schemas.microsoft.com/office/drawing/2016/5/11/chartex" xmlns:cx6="http://schemas.microsoft.com/office/drawing/2016/5/12/chartex" xmlns:cx7="http://schemas.microsoft.com/office/drawing/2016/5/13/chartex" xmlns:cx8="http://schemas.microsoft.com/office/drawing/2016/5/14/chartex" xmlns:mc="http://schemas.openxmlformats.org/markup-compatibility/2006" xmlns:aink="http://schemas.microsoft.com/office/drawing/2016/ink" xmlns:am3d="http://schemas.microsoft.com/office/drawing/2017/model3d" xmlns:o="urn:schemas-microsoft-com:office:office" xmlns:oel="http://schemas.microsoft.com/office/2019/extlst" xmlns:r="http://schemas.openxmlformats.org/officeDocument/2006/relationships" xmlns:m="http://schemas.openxmlformats.org/officeDocument/2006/math" xmlns:v="urn:schemas-microsoft-com:vml" xmlns:wp14="http://schemas.microsoft.com/office/word/2010/wordprocessingDrawing" xmlns:wp="http://schemas.openxmlformats.org/drawingml/2006/wordprocessingDrawing" xmlns:w10="urn:schemas-microsoft-com:office:word" xmlns:w="http://schemas.openxmlformats.org/wordprocessingml/2006/main" xmlns:w14="http://schemas.microsoft.com/office/word/2010/wordml" xmlns:w15="http://schemas.microsoft.com/office/word/2012/wordml" xmlns:w16cex="http://schemas.microsoft.com/office/word/2018/wordml/cex" xmlns:w16cid="http://schemas.microsoft.com/office/word/2016/wordml/cid" xmlns:w16="http://schemas.microsoft.com/office/word/2018/wordml" xmlns:w16du="http://schemas.microsoft.com/office/word/2023/wordml/word16du" xmlns:w16sdtdh="http://schemas.microsoft.com/office/word/2020/wordml/sdtdatahash" xmlns:w16se="http://schemas.microsoft.com/office/word/2015/wordml/symex" xmlns:wpg="http://schemas.microsoft.com/office/word/2010/wordprocessingGroup" xmlns:wpi="http://schemas.microsoft.com/office/word/2010/wordprocessingInk" xmlns:wne="http://schemas.microsoft.com/office/word/2006/wordml" xmlns:wps="http://schemas.microsoft.com/office/word/2010/wordprocessingShape" mc:Ignorable="w14 w15 w16se w16cid w16 w16cex w16sdtdh w16du wp14">
   <w:abstractNum w:abstractNumId="0" w15:restartNumberingAfterBreak="0">
     <w:nsid w:val="006B2D9D"/>
     <w:multiLevelType w:val="hybridMultilevel"/>
@@ -4880,7 +4894,7 @@
 </file>
 
 <file path=word/styles.xml><?xml version="1.0" encoding="utf-8"?>
-<w:styles xmlns:mc="http://schemas.openxmlformats.org/markup-compatibility/2006" xmlns:r="http://schemas.openxmlformats.org/officeDocument/2006/relationships" xmlns:w="http://schemas.openxmlformats.org/wordprocessingml/2006/main" xmlns:w14="http://schemas.microsoft.com/office/word/2010/wordml" xmlns:w15="http://schemas.microsoft.com/office/word/2012/wordml" xmlns:w16cex="http://schemas.microsoft.com/office/word/2018/wordml/cex" xmlns:w16cid="http://schemas.microsoft.com/office/word/2016/wordml/cid" xmlns:w16="http://schemas.microsoft.com/office/word/2018/wordml" xmlns:w16sdtdh="http://schemas.microsoft.com/office/word/2020/wordml/sdtdatahash" xmlns:w16se="http://schemas.microsoft.com/office/word/2015/wordml/symex" mc:Ignorable="w14 w15 w16se w16cid w16 w16cex w16sdtdh">
+<w:styles xmlns:mc="http://schemas.openxmlformats.org/markup-compatibility/2006" xmlns:r="http://schemas.openxmlformats.org/officeDocument/2006/relationships" xmlns:w="http://schemas.openxmlformats.org/wordprocessingml/2006/main" xmlns:w14="http://schemas.microsoft.com/office/word/2010/wordml" xmlns:w15="http://schemas.microsoft.com/office/word/2012/wordml" xmlns:w16cex="http://schemas.microsoft.com/office/word/2018/wordml/cex" xmlns:w16cid="http://schemas.microsoft.com/office/word/2016/wordml/cid" xmlns:w16="http://schemas.microsoft.com/office/word/2018/wordml" xmlns:w16du="http://schemas.microsoft.com/office/word/2023/wordml/word16du" xmlns:w16sdtdh="http://schemas.microsoft.com/office/word/2020/wordml/sdtdatahash" xmlns:w16se="http://schemas.microsoft.com/office/word/2015/wordml/symex" mc:Ignorable="w14 w15 w16se w16cid w16 w16cex w16sdtdh w16du">
   <w:docDefaults>
     <w:rPrDefault>
       <w:rPr>

</xml_diff>